<commit_message>
Week4 papge 2 written
</commit_message>
<xml_diff>
--- a/Template.docx
+++ b/Template.docx
@@ -29,6 +29,8 @@
       <w:pPr>
         <w:pStyle w:val="Subtitle"/>
       </w:pPr>
+      <w:bookmarkStart w:id="0" w:name="_GoBack"/>
+      <w:bookmarkEnd w:id="0"/>
       <w:r>
         <w:t>Nate Bachmeier</w:t>
       </w:r>
@@ -83,8 +85,6 @@
         <w:lastRenderedPageBreak/>
         <w:t>Sof</w:t>
       </w:r>
-      <w:bookmarkStart w:id="0" w:name="_GoBack"/>
-      <w:bookmarkEnd w:id="0"/>
       <w:proofErr w:type="spellEnd"/>
     </w:p>
     <w:p/>
@@ -111,7 +111,7 @@
   <w:endnote w:type="separator" w:id="-1">
     <w:p>
       <w:pPr>
-        <w:spacing w:after="0" w:line="240" w:lineRule="auto"/>
+        <w:spacing w:line="240" w:lineRule="auto"/>
       </w:pPr>
       <w:r>
         <w:separator/>
@@ -121,7 +121,7 @@
   <w:endnote w:type="continuationSeparator" w:id="0">
     <w:p>
       <w:pPr>
-        <w:spacing w:after="0" w:line="240" w:lineRule="auto"/>
+        <w:spacing w:line="240" w:lineRule="auto"/>
       </w:pPr>
       <w:r>
         <w:continuationSeparator/>
@@ -136,7 +136,7 @@
   <w:footnote w:type="separator" w:id="-1">
     <w:p>
       <w:pPr>
-        <w:spacing w:after="0" w:line="240" w:lineRule="auto"/>
+        <w:spacing w:line="240" w:lineRule="auto"/>
       </w:pPr>
       <w:r>
         <w:separator/>
@@ -146,7 +146,7 @@
   <w:footnote w:type="continuationSeparator" w:id="0">
     <w:p>
       <w:pPr>
-        <w:spacing w:after="0" w:line="240" w:lineRule="auto"/>
+        <w:spacing w:line="240" w:lineRule="auto"/>
       </w:pPr>
       <w:r>
         <w:continuationSeparator/>
@@ -279,7 +279,7 @@
     </w:rPrDefault>
     <w:pPrDefault>
       <w:pPr>
-        <w:spacing w:after="160" w:line="259" w:lineRule="auto"/>
+        <w:spacing w:line="480" w:lineRule="auto"/>
       </w:pPr>
     </w:pPrDefault>
   </w:docDefaults>
@@ -664,9 +664,6 @@
     <w:name w:val="Normal"/>
     <w:qFormat/>
     <w:rsid w:val="0082223F"/>
-    <w:pPr>
-      <w:spacing w:line="480" w:lineRule="auto"/>
-    </w:pPr>
     <w:rPr>
       <w:rFonts w:ascii="Times New Roman" w:hAnsi="Times New Roman" w:cs="Times New Roman"/>
       <w:sz w:val="24"/>
@@ -796,7 +793,7 @@
         <w:tab w:val="center" w:pos="4680"/>
         <w:tab w:val="right" w:pos="9360"/>
       </w:tabs>
-      <w:spacing w:after="0" w:line="240" w:lineRule="auto"/>
+      <w:spacing w:line="240" w:lineRule="auto"/>
     </w:pPr>
   </w:style>
   <w:style w:type="character" w:customStyle="1" w:styleId="HeaderChar">
@@ -823,7 +820,7 @@
         <w:tab w:val="center" w:pos="4680"/>
         <w:tab w:val="right" w:pos="9360"/>
       </w:tabs>
-      <w:spacing w:after="0" w:line="240" w:lineRule="auto"/>
+      <w:spacing w:line="240" w:lineRule="auto"/>
     </w:pPr>
   </w:style>
   <w:style w:type="character" w:customStyle="1" w:styleId="FooterChar">

</xml_diff>